<commit_message>
Corrected data to date
</commit_message>
<xml_diff>
--- a/course_work/Readme.docx
+++ b/course_work/Readme.docx
@@ -631,9 +631,6 @@
     <w:p>
       <w:pPr>
         <w:spacing w:after="0"/>
-        <w:rPr>
-          <w:lang w:val="en-US"/>
-        </w:rPr>
       </w:pPr>
       <w:r>
         <w:tab/>
@@ -650,34 +647,37 @@
     <w:p>
       <w:pPr>
         <w:spacing w:after="0"/>
-        <w:rPr>
-          <w:lang w:val="en-US"/>
-        </w:rPr>
-      </w:pPr>
-      <w:r>
-        <w:rPr>
-          <w:lang w:val="en-US"/>
-        </w:rPr>
+      </w:pPr>
+      <w:r>
         <w:tab/>
       </w:r>
-      <w:proofErr w:type="spellStart"/>
-      <w:r>
-        <w:rPr>
-          <w:lang w:val="en-US"/>
-        </w:rPr>
-        <w:t>client_name</w:t>
-      </w:r>
-      <w:proofErr w:type="spellEnd"/>
-    </w:p>
-    <w:p>
-      <w:pPr>
-        <w:spacing w:after="0"/>
-      </w:pPr>
-      <w:r>
-        <w:rPr>
-          <w:lang w:val="en-US"/>
-        </w:rPr>
+      <w:r>
+        <w:rPr>
+          <w:lang w:val="en-US"/>
+        </w:rPr>
+        <w:t>client</w:t>
+      </w:r>
+      <w:r>
+        <w:t>_</w:t>
+      </w:r>
+      <w:r>
+        <w:rPr>
+          <w:lang w:val="en-US"/>
+        </w:rPr>
+        <w:t>name</w:t>
+      </w:r>
+    </w:p>
+    <w:p>
+      <w:pPr>
+        <w:spacing w:after="0"/>
+      </w:pPr>
+      <w:r>
         <w:tab/>
+      </w:r>
+      <w:r>
+        <w:rPr>
+          <w:lang w:val="en-US"/>
+        </w:rPr>
         <w:t>create</w:t>
       </w:r>
       <w:r>
@@ -699,9 +699,6 @@
     <w:p>
       <w:pPr>
         <w:spacing w:after="0"/>
-        <w:rPr>
-          <w:lang w:val="en-US"/>
-        </w:rPr>
       </w:pPr>
     </w:p>
     <w:p>
@@ -743,6 +740,9 @@
       <w:pPr>
         <w:spacing w:after="0"/>
         <w:ind w:firstLine="708"/>
+        <w:rPr>
+          <w:lang w:val="en-US"/>
+        </w:rPr>
       </w:pPr>
       <w:proofErr w:type="gramStart"/>
       <w:r>
@@ -1196,6 +1196,9 @@
     <w:p>
       <w:pPr>
         <w:spacing w:after="0"/>
+        <w:rPr>
+          <w:lang w:val="en-US"/>
+        </w:rPr>
       </w:pPr>
       <w:r>
         <w:tab/>
@@ -1282,6 +1285,9 @@
         </w:rPr>
       </w:pPr>
       <w:r>
+        <w:rPr>
+          <w:lang w:val="en-US"/>
+        </w:rPr>
         <w:tab/>
       </w:r>
       <w:proofErr w:type="spellStart"/>
@@ -2031,7 +2037,7 @@
         <w:rPr>
           <w:lang w:val="en-US"/>
         </w:rPr>
-        <w:t>application_data</w:t>
+        <w:t>application_date</w:t>
       </w:r>
       <w:proofErr w:type="spellEnd"/>
       <w:r>
@@ -2058,14 +2064,21 @@
         <w:spacing w:after="0"/>
         <w:ind w:firstLine="708"/>
       </w:pPr>
-      <w:proofErr w:type="spellStart"/>
-      <w:r>
-        <w:rPr>
-          <w:lang w:val="en-US"/>
-        </w:rPr>
-        <w:t>application_status</w:t>
-      </w:r>
-      <w:proofErr w:type="spellEnd"/>
+      <w:r>
+        <w:rPr>
+          <w:lang w:val="en-US"/>
+        </w:rPr>
+        <w:t>application</w:t>
+      </w:r>
+      <w:r>
+        <w:t>_</w:t>
+      </w:r>
+      <w:r>
+        <w:rPr>
+          <w:lang w:val="en-US"/>
+        </w:rPr>
+        <w:t>status</w:t>
+      </w:r>
       <w:r>
         <w:t xml:space="preserve"> – статус выполнения заявки</w:t>
       </w:r>
@@ -2073,9 +2086,6 @@
     <w:p>
       <w:pPr>
         <w:spacing w:after="0"/>
-        <w:rPr>
-          <w:lang w:val="en-US"/>
-        </w:rPr>
       </w:pPr>
     </w:p>
     <w:p>
@@ -2108,9 +2118,6 @@
       <w:pPr>
         <w:spacing w:after="0"/>
         <w:ind w:firstLine="708"/>
-        <w:rPr>
-          <w:lang w:val="en-US"/>
-        </w:rPr>
       </w:pPr>
       <w:proofErr w:type="gramStart"/>
       <w:r>
@@ -2125,11 +2132,7 @@
       <w:pPr>
         <w:spacing w:after="0"/>
         <w:ind w:firstLine="708"/>
-        <w:rPr>
-          <w:lang w:val="en-US"/>
-        </w:rPr>
-      </w:pPr>
-      <w:proofErr w:type="spellStart"/>
+      </w:pPr>
       <w:r>
         <w:rPr>
           <w:lang w:val="en-US"/>
@@ -2137,9 +2140,6 @@
         <w:t>user</w:t>
       </w:r>
       <w:r>
-        <w:rPr>
-          <w:lang w:val="en-US"/>
-        </w:rPr>
         <w:t>_</w:t>
       </w:r>
       <w:r>
@@ -2148,29 +2148,19 @@
         </w:rPr>
         <w:t>id</w:t>
       </w:r>
-      <w:proofErr w:type="spellEnd"/>
-      <w:r>
-        <w:rPr>
-          <w:lang w:val="en-US"/>
-        </w:rPr>
+      <w:r>
         <w:t xml:space="preserve"> – </w:t>
       </w:r>
       <w:r>
         <w:t>привязка</w:t>
       </w:r>
       <w:r>
-        <w:rPr>
-          <w:lang w:val="en-US"/>
-        </w:rPr>
         <w:t xml:space="preserve"> </w:t>
       </w:r>
       <w:r>
         <w:t>к</w:t>
       </w:r>
       <w:r>
-        <w:rPr>
-          <w:lang w:val="en-US"/>
-        </w:rPr>
         <w:t xml:space="preserve"> </w:t>
       </w:r>
       <w:r>
@@ -2180,18 +2170,12 @@
         <w:t>id</w:t>
       </w:r>
       <w:r>
-        <w:rPr>
-          <w:lang w:val="en-US"/>
-        </w:rPr>
         <w:t xml:space="preserve"> </w:t>
       </w:r>
       <w:r>
         <w:t>таблицы</w:t>
       </w:r>
       <w:r>
-        <w:rPr>
-          <w:lang w:val="en-US"/>
-        </w:rPr>
         <w:t xml:space="preserve"> </w:t>
       </w:r>
       <w:r>
@@ -2310,7 +2294,7 @@
         <w:rPr>
           <w:lang w:val="en-US"/>
         </w:rPr>
-        <w:t>data</w:t>
+        <w:t>date</w:t>
       </w:r>
       <w:r>
         <w:t>_</w:t>
@@ -2330,41 +2314,35 @@
         <w:spacing w:after="0"/>
         <w:ind w:firstLine="708"/>
       </w:pPr>
-      <w:proofErr w:type="spellStart"/>
       <w:r>
         <w:rPr>
           <w:lang w:val="en-US"/>
         </w:rPr>
         <w:t>work</w:t>
       </w:r>
-      <w:proofErr w:type="spellEnd"/>
       <w:r>
         <w:t>_</w:t>
       </w:r>
-      <w:proofErr w:type="spellStart"/>
-      <w:r>
-        <w:rPr>
-          <w:lang w:val="en-US"/>
-        </w:rPr>
-        <w:t>data</w:t>
-      </w:r>
-      <w:proofErr w:type="spellEnd"/>
-      <w:r>
-        <w:t>_</w:t>
-      </w:r>
-      <w:proofErr w:type="spellStart"/>
-      <w:r>
-        <w:rPr>
-          <w:lang w:val="en-US"/>
-        </w:rPr>
-        <w:t>end</w:t>
-      </w:r>
-      <w:proofErr w:type="spellEnd"/>
-      <w:r>
-        <w:t xml:space="preserve"> – дата конца обработки заявки</w:t>
+      <w:r>
+        <w:rPr>
+          <w:lang w:val="en-US"/>
+        </w:rPr>
+        <w:t>date</w:t>
       </w:r>
       <w:bookmarkStart w:id="0" w:name="_GoBack"/>
       <w:bookmarkEnd w:id="0"/>
+      <w:r>
+        <w:t>_</w:t>
+      </w:r>
+      <w:r>
+        <w:rPr>
+          <w:lang w:val="en-US"/>
+        </w:rPr>
+        <w:t>end</w:t>
+      </w:r>
+      <w:r>
+        <w:t xml:space="preserve"> – дата конца обработки заявки</w:t>
+      </w:r>
     </w:p>
     <w:sectPr>
       <w:pgSz w:w="11906" w:h="16838"/>

</xml_diff>